<commit_message>
report for gastric cancer DMR
</commit_message>
<xml_diff>
--- a/STAD/doc/DNA methylation on the genome of gastric cancer.docx
+++ b/STAD/doc/DNA methylation on the genome of gastric cancer.docx
@@ -71,13 +71,7 @@
           <w:tcPr>
             <w:tcW w:w="417" w:type="dxa"/>
           </w:tcPr>
-          <w:p>
-            <w:pPr>
-              <w:rPr>
-                <w:rFonts w:hint="eastAsia"/>
-              </w:rPr>
-            </w:pPr>
-          </w:p>
+          <w:p/>
         </w:tc>
         <w:tc>
           <w:tcPr>
@@ -87,29 +81,56 @@
           <w:p>
             <w:pPr>
               <w:jc w:val="center"/>
+              <w:rPr>
+                <w:b/>
+                <w:bCs/>
+              </w:rPr>
+            </w:pPr>
+            <w:r>
               <w:rPr>
                 <w:rFonts w:hint="eastAsia"/>
                 <w:b/>
                 <w:bCs/>
               </w:rPr>
+              <w:t>G</w:t>
+            </w:r>
+            <w:r>
+              <w:rPr>
+                <w:b/>
+                <w:bCs/>
+              </w:rPr>
+              <w:t>SE_Acc</w:t>
+            </w:r>
+          </w:p>
+        </w:tc>
+        <w:tc>
+          <w:tcPr>
+            <w:tcW w:w="1950" w:type="dxa"/>
+            <w:shd w:val="clear" w:color="auto" w:fill="D0CECE" w:themeFill="background2" w:themeFillShade="E6"/>
+          </w:tcPr>
+          <w:p>
+            <w:pPr>
+              <w:jc w:val="center"/>
+              <w:rPr>
+                <w:b/>
+                <w:bCs/>
+              </w:rPr>
             </w:pPr>
-            <w:proofErr w:type="spellStart"/>
             <w:r>
               <w:rPr>
                 <w:rFonts w:hint="eastAsia"/>
                 <w:b/>
                 <w:bCs/>
               </w:rPr>
-              <w:t>G</w:t>
+              <w:t>p</w:t>
             </w:r>
             <w:r>
               <w:rPr>
                 <w:b/>
                 <w:bCs/>
               </w:rPr>
-              <w:t>SE_Acc</w:t>
-            </w:r>
-            <w:proofErr w:type="spellEnd"/>
+              <w:t>latform</w:t>
+            </w:r>
           </w:p>
         </w:tc>
         <w:tc>
@@ -120,42 +141,63 @@
           <w:p>
             <w:pPr>
               <w:jc w:val="center"/>
+              <w:rPr>
+                <w:b/>
+                <w:bCs/>
+              </w:rPr>
+            </w:pPr>
+            <w:r>
               <w:rPr>
                 <w:rFonts w:hint="eastAsia"/>
                 <w:b/>
                 <w:bCs/>
               </w:rPr>
-            </w:pPr>
+              <w:t>#</w:t>
+            </w:r>
+            <w:r>
+              <w:rPr>
+                <w:b/>
+                <w:bCs/>
+              </w:rPr>
+              <w:t xml:space="preserve"> </w:t>
+            </w:r>
             <w:r>
               <w:rPr>
                 <w:rFonts w:hint="eastAsia"/>
                 <w:b/>
                 <w:bCs/>
               </w:rPr>
-              <w:t>p</w:t>
+              <w:t>of</w:t>
             </w:r>
             <w:r>
               <w:rPr>
                 <w:b/>
                 <w:bCs/>
               </w:rPr>
-              <w:t>latform</w:t>
-            </w:r>
-          </w:p>
-        </w:tc>
-        <w:tc>
-          <w:tcPr>
-            <w:tcW w:w="1950" w:type="dxa"/>
-            <w:shd w:val="clear" w:color="auto" w:fill="D0CECE" w:themeFill="background2" w:themeFillShade="E6"/>
-          </w:tcPr>
-          <w:p>
-            <w:pPr>
-              <w:jc w:val="center"/>
+              <w:t xml:space="preserve"> </w:t>
+            </w:r>
+            <w:r>
               <w:rPr>
                 <w:rFonts w:hint="eastAsia"/>
                 <w:b/>
                 <w:bCs/>
               </w:rPr>
+              <w:t>normal</w:t>
+            </w:r>
+          </w:p>
+        </w:tc>
+        <w:tc>
+          <w:tcPr>
+            <w:tcW w:w="1950" w:type="dxa"/>
+            <w:shd w:val="clear" w:color="auto" w:fill="D0CECE" w:themeFill="background2" w:themeFillShade="E6"/>
+          </w:tcPr>
+          <w:p>
+            <w:pPr>
+              <w:jc w:val="center"/>
+              <w:rPr>
+                <w:b/>
+                <w:bCs/>
+              </w:rPr>
             </w:pPr>
             <w:r>
               <w:rPr>
@@ -178,88 +220,42 @@
                 <w:b/>
                 <w:bCs/>
               </w:rPr>
-              <w:t>of</w:t>
+              <w:t>o</w:t>
             </w:r>
             <w:r>
               <w:rPr>
                 <w:b/>
                 <w:bCs/>
               </w:rPr>
-              <w:t xml:space="preserve"> </w:t>
-            </w:r>
+              <w:t>f cancer</w:t>
+            </w:r>
+          </w:p>
+        </w:tc>
+      </w:tr>
+      <w:tr>
+        <w:tc>
+          <w:tcPr>
+            <w:tcW w:w="417" w:type="dxa"/>
+          </w:tcPr>
+          <w:p>
             <w:r>
               <w:rPr>
                 <w:rFonts w:hint="eastAsia"/>
-                <w:b/>
-                <w:bCs/>
-              </w:rPr>
-              <w:t>normal</w:t>
+              </w:rPr>
+              <w:t>1</w:t>
             </w:r>
           </w:p>
         </w:tc>
         <w:tc>
           <w:tcPr>
             <w:tcW w:w="1950" w:type="dxa"/>
-            <w:shd w:val="clear" w:color="auto" w:fill="D0CECE" w:themeFill="background2" w:themeFillShade="E6"/>
           </w:tcPr>
           <w:p>
             <w:pPr>
               <w:jc w:val="center"/>
-              <w:rPr>
-                <w:rFonts w:hint="eastAsia"/>
-                <w:b/>
-                <w:bCs/>
-              </w:rPr>
             </w:pPr>
             <w:r>
-              <w:rPr>
-                <w:rFonts w:hint="eastAsia"/>
-                <w:b/>
-                <w:bCs/>
-              </w:rPr>
-              <w:t>#</w:t>
-            </w:r>
-            <w:r>
-              <w:rPr>
-                <w:b/>
-                <w:bCs/>
-              </w:rPr>
-              <w:t xml:space="preserve"> </w:t>
-            </w:r>
-            <w:r>
-              <w:rPr>
-                <w:rFonts w:hint="eastAsia"/>
-                <w:b/>
-                <w:bCs/>
-              </w:rPr>
-              <w:t>o</w:t>
-            </w:r>
-            <w:r>
-              <w:rPr>
-                <w:b/>
-                <w:bCs/>
-              </w:rPr>
-              <w:t>f cancer</w:t>
-            </w:r>
-          </w:p>
-        </w:tc>
-      </w:tr>
-      <w:tr>
-        <w:tc>
-          <w:tcPr>
-            <w:tcW w:w="417" w:type="dxa"/>
-          </w:tcPr>
-          <w:p>
-            <w:pPr>
-              <w:rPr>
-                <w:rFonts w:hint="eastAsia"/>
-              </w:rPr>
-            </w:pPr>
-            <w:r>
-              <w:rPr>
-                <w:rFonts w:hint="eastAsia"/>
-              </w:rPr>
-              <w:t>1</w:t>
+              <w:t>GSE30601</w:t>
             </w:r>
           </w:p>
         </w:tc>
@@ -270,25 +266,6 @@
           <w:p>
             <w:pPr>
               <w:jc w:val="center"/>
-              <w:rPr>
-                <w:rFonts w:hint="eastAsia"/>
-              </w:rPr>
-            </w:pPr>
-            <w:r>
-              <w:t>GSE30601</w:t>
-            </w:r>
-          </w:p>
-        </w:tc>
-        <w:tc>
-          <w:tcPr>
-            <w:tcW w:w="1950" w:type="dxa"/>
-          </w:tcPr>
-          <w:p>
-            <w:pPr>
-              <w:jc w:val="center"/>
-              <w:rPr>
-                <w:rFonts w:hint="eastAsia"/>
-              </w:rPr>
             </w:pPr>
             <w:hyperlink r:id="rId5" w:history="1">
               <w:r>
@@ -304,9 +281,6 @@
           <w:p>
             <w:pPr>
               <w:jc w:val="center"/>
-              <w:rPr>
-                <w:rFonts w:hint="eastAsia"/>
-              </w:rPr>
             </w:pPr>
             <w:r>
               <w:rPr>
@@ -326,9 +300,6 @@
           <w:p>
             <w:pPr>
               <w:jc w:val="center"/>
-              <w:rPr>
-                <w:rFonts w:hint="eastAsia"/>
-              </w:rPr>
             </w:pPr>
             <w:r>
               <w:rPr>
@@ -348,11 +319,6 @@
             <w:tcW w:w="417" w:type="dxa"/>
           </w:tcPr>
           <w:p>
-            <w:pPr>
-              <w:rPr>
-                <w:rFonts w:hint="eastAsia"/>
-              </w:rPr>
-            </w:pPr>
             <w:r>
               <w:rPr>
                 <w:rFonts w:hint="eastAsia"/>
@@ -368,9 +334,6 @@
           <w:p>
             <w:pPr>
               <w:jc w:val="center"/>
-              <w:rPr>
-                <w:rFonts w:hint="eastAsia"/>
-              </w:rPr>
             </w:pPr>
             <w:r>
               <w:t>GSE25869</w:t>
@@ -384,9 +347,6 @@
           <w:p>
             <w:pPr>
               <w:jc w:val="center"/>
-              <w:rPr>
-                <w:rFonts w:hint="eastAsia"/>
-              </w:rPr>
             </w:pPr>
             <w:hyperlink r:id="rId6" w:history="1">
               <w:r>
@@ -402,9 +362,6 @@
           <w:p>
             <w:pPr>
               <w:jc w:val="center"/>
-              <w:rPr>
-                <w:rFonts w:hint="eastAsia"/>
-              </w:rPr>
             </w:pPr>
             <w:r>
               <w:rPr>
@@ -424,9 +381,6 @@
           <w:p>
             <w:pPr>
               <w:jc w:val="center"/>
-              <w:rPr>
-                <w:rFonts w:hint="eastAsia"/>
-              </w:rPr>
             </w:pPr>
             <w:r>
               <w:rPr>
@@ -446,11 +400,6 @@
             <w:tcW w:w="417" w:type="dxa"/>
           </w:tcPr>
           <w:p>
-            <w:pPr>
-              <w:rPr>
-                <w:rFonts w:hint="eastAsia"/>
-              </w:rPr>
-            </w:pPr>
             <w:r>
               <w:rPr>
                 <w:rFonts w:hint="eastAsia"/>
@@ -466,9 +415,6 @@
           <w:p>
             <w:pPr>
               <w:jc w:val="center"/>
-              <w:rPr>
-                <w:rFonts w:hint="eastAsia"/>
-              </w:rPr>
             </w:pPr>
             <w:r>
               <w:t>GSE99553</w:t>
@@ -482,9 +428,6 @@
           <w:p>
             <w:pPr>
               <w:jc w:val="center"/>
-              <w:rPr>
-                <w:rFonts w:hint="eastAsia"/>
-              </w:rPr>
             </w:pPr>
             <w:r>
               <w:rPr>
@@ -504,18 +447,12 @@
           <w:p>
             <w:pPr>
               <w:jc w:val="center"/>
+            </w:pPr>
+            <w:r>
               <w:rPr>
                 <w:rFonts w:hint="eastAsia"/>
               </w:rPr>
-            </w:pPr>
-            <w:r>
-              <w:rPr>
-                <w:rFonts w:hint="eastAsia"/>
-              </w:rPr>
-              <w:t>4</w:t>
-            </w:r>
-            <w:r>
-              <w:t>2</w:t>
+              <w:t>84</w:t>
             </w:r>
           </w:p>
         </w:tc>
@@ -526,19 +463,15 @@
           <w:p>
             <w:pPr>
               <w:jc w:val="center"/>
+            </w:pPr>
+            <w:r>
               <w:rPr>
                 <w:rFonts w:hint="eastAsia"/>
               </w:rPr>
-            </w:pPr>
-            <w:r>
-              <w:rPr>
-                <w:rFonts w:hint="eastAsia"/>
-              </w:rPr>
-              <w:t>4</w:t>
-            </w:r>
-            <w:r>
-              <w:t>2</w:t>
-            </w:r>
+              <w:t>0</w:t>
+            </w:r>
+            <w:bookmarkStart w:id="0" w:name="_GoBack"/>
+            <w:bookmarkEnd w:id="0"/>
           </w:p>
         </w:tc>
       </w:tr>
@@ -548,11 +481,6 @@
             <w:tcW w:w="417" w:type="dxa"/>
           </w:tcPr>
           <w:p>
-            <w:pPr>
-              <w:rPr>
-                <w:rFonts w:hint="eastAsia"/>
-              </w:rPr>
-            </w:pPr>
             <w:r>
               <w:rPr>
                 <w:rFonts w:hint="eastAsia"/>
@@ -568,9 +496,6 @@
           <w:p>
             <w:pPr>
               <w:jc w:val="center"/>
-              <w:rPr>
-                <w:rFonts w:hint="eastAsia"/>
-              </w:rPr>
             </w:pPr>
             <w:r>
               <w:t>GSE103186</w:t>
@@ -584,9 +509,6 @@
           <w:p>
             <w:pPr>
               <w:jc w:val="center"/>
-              <w:rPr>
-                <w:rFonts w:hint="eastAsia"/>
-              </w:rPr>
             </w:pPr>
             <w:r>
               <w:rPr>
@@ -606,9 +528,6 @@
           <w:p>
             <w:pPr>
               <w:jc w:val="center"/>
-              <w:rPr>
-                <w:rFonts w:hint="eastAsia"/>
-              </w:rPr>
             </w:pPr>
             <w:r>
               <w:rPr>
@@ -628,9 +547,6 @@
           <w:p>
             <w:pPr>
               <w:jc w:val="center"/>
-              <w:rPr>
-                <w:rFonts w:hint="eastAsia"/>
-              </w:rPr>
             </w:pPr>
             <w:r>
               <w:rPr>
@@ -656,8 +572,6 @@
         <w:adjustRightInd w:val="0"/>
         <w:snapToGrid w:val="0"/>
       </w:pPr>
-      <w:bookmarkStart w:id="0" w:name="_GoBack"/>
-      <w:bookmarkEnd w:id="0"/>
       <w:r>
         <w:t>Publications:</w:t>
       </w:r>
@@ -680,7 +594,6 @@
         </w:rPr>
         <w:t xml:space="preserve">[1]. </w:t>
       </w:r>
-      <w:proofErr w:type="spellStart"/>
       <w:r>
         <w:rPr>
           <w:rFonts w:ascii="Microsoft Sans Serif" w:hAnsi="Microsoft Sans Serif" w:cs="Microsoft Sans Serif"/>
@@ -689,40 +602,7 @@
           <w:szCs w:val="18"/>
           <w:shd w:val="clear" w:color="auto" w:fill="FFFFFF"/>
         </w:rPr>
-        <w:t>Zouridis</w:t>
-      </w:r>
-      <w:proofErr w:type="spellEnd"/>
-      <w:r>
-        <w:rPr>
-          <w:rFonts w:ascii="Microsoft Sans Serif" w:hAnsi="Microsoft Sans Serif" w:cs="Microsoft Sans Serif"/>
-          <w:color w:val="222222"/>
-          <w:sz w:val="18"/>
-          <w:szCs w:val="18"/>
-          <w:shd w:val="clear" w:color="auto" w:fill="FFFFFF"/>
-        </w:rPr>
-        <w:t xml:space="preserve">, </w:t>
-      </w:r>
-      <w:proofErr w:type="spellStart"/>
-      <w:r>
-        <w:rPr>
-          <w:rFonts w:ascii="Microsoft Sans Serif" w:hAnsi="Microsoft Sans Serif" w:cs="Microsoft Sans Serif"/>
-          <w:color w:val="222222"/>
-          <w:sz w:val="18"/>
-          <w:szCs w:val="18"/>
-          <w:shd w:val="clear" w:color="auto" w:fill="FFFFFF"/>
-        </w:rPr>
-        <w:t>Hermioni</w:t>
-      </w:r>
-      <w:proofErr w:type="spellEnd"/>
-      <w:r>
-        <w:rPr>
-          <w:rFonts w:ascii="Microsoft Sans Serif" w:hAnsi="Microsoft Sans Serif" w:cs="Microsoft Sans Serif"/>
-          <w:color w:val="222222"/>
-          <w:sz w:val="18"/>
-          <w:szCs w:val="18"/>
-          <w:shd w:val="clear" w:color="auto" w:fill="FFFFFF"/>
-        </w:rPr>
-        <w:t>, et al. "Methylation subtypes and large-scale epigenetic alterations in gastric cancer." </w:t>
+        <w:t>Zouridis, Hermioni, et al. "Methylation subtypes and large-scale epigenetic alterations in gastric cancer." </w:t>
       </w:r>
       <w:r>
         <w:rPr>
@@ -767,83 +647,7 @@
           <w:szCs w:val="18"/>
           <w:shd w:val="clear" w:color="auto" w:fill="FFFFFF"/>
         </w:rPr>
-        <w:t xml:space="preserve">[2]. </w:t>
-      </w:r>
-      <w:r>
-        <w:rPr>
-          <w:rFonts w:ascii="Microsoft Sans Serif" w:hAnsi="Microsoft Sans Serif" w:cs="Microsoft Sans Serif"/>
-          <w:color w:val="222222"/>
-          <w:sz w:val="18"/>
-          <w:szCs w:val="18"/>
-          <w:shd w:val="clear" w:color="auto" w:fill="FFFFFF"/>
-        </w:rPr>
-        <w:t>Kwon OH, Park JL, Kim M, Kim JH et al. Aberrant up-regulation of LAMB3 and LAMC2 by promoter demethylation in gastric cancer. </w:t>
-      </w:r>
-      <w:proofErr w:type="spellStart"/>
-      <w:r>
-        <w:rPr>
-          <w:rFonts w:ascii="Microsoft Sans Serif" w:hAnsi="Microsoft Sans Serif" w:cs="Microsoft Sans Serif"/>
-          <w:color w:val="222222"/>
-          <w:sz w:val="18"/>
-          <w:szCs w:val="18"/>
-          <w:shd w:val="clear" w:color="auto" w:fill="FFFFFF"/>
-        </w:rPr>
-        <w:t>Biochem</w:t>
-      </w:r>
-      <w:proofErr w:type="spellEnd"/>
-      <w:r>
-        <w:rPr>
-          <w:rFonts w:ascii="Microsoft Sans Serif" w:hAnsi="Microsoft Sans Serif" w:cs="Microsoft Sans Serif"/>
-          <w:color w:val="222222"/>
-          <w:sz w:val="18"/>
-          <w:szCs w:val="18"/>
-          <w:shd w:val="clear" w:color="auto" w:fill="FFFFFF"/>
-        </w:rPr>
-        <w:t xml:space="preserve"> </w:t>
-      </w:r>
-      <w:proofErr w:type="spellStart"/>
-      <w:r>
-        <w:rPr>
-          <w:rFonts w:ascii="Microsoft Sans Serif" w:hAnsi="Microsoft Sans Serif" w:cs="Microsoft Sans Serif"/>
-          <w:color w:val="222222"/>
-          <w:sz w:val="18"/>
-          <w:szCs w:val="18"/>
-          <w:shd w:val="clear" w:color="auto" w:fill="FFFFFF"/>
-        </w:rPr>
-        <w:t>Biophys</w:t>
-      </w:r>
-      <w:proofErr w:type="spellEnd"/>
-      <w:r>
-        <w:rPr>
-          <w:rFonts w:ascii="Microsoft Sans Serif" w:hAnsi="Microsoft Sans Serif" w:cs="Microsoft Sans Serif"/>
-          <w:color w:val="222222"/>
-          <w:sz w:val="18"/>
-          <w:szCs w:val="18"/>
-          <w:shd w:val="clear" w:color="auto" w:fill="FFFFFF"/>
-        </w:rPr>
-        <w:t xml:space="preserve"> Res </w:t>
-      </w:r>
-      <w:proofErr w:type="spellStart"/>
-      <w:r>
-        <w:rPr>
-          <w:rFonts w:ascii="Microsoft Sans Serif" w:hAnsi="Microsoft Sans Serif" w:cs="Microsoft Sans Serif"/>
-          <w:color w:val="222222"/>
-          <w:sz w:val="18"/>
-          <w:szCs w:val="18"/>
-          <w:shd w:val="clear" w:color="auto" w:fill="FFFFFF"/>
-        </w:rPr>
-        <w:t>Commun</w:t>
-      </w:r>
-      <w:proofErr w:type="spellEnd"/>
-      <w:r>
-        <w:rPr>
-          <w:rFonts w:ascii="Microsoft Sans Serif" w:hAnsi="Microsoft Sans Serif" w:cs="Microsoft Sans Serif"/>
-          <w:color w:val="222222"/>
-          <w:sz w:val="18"/>
-          <w:szCs w:val="18"/>
-          <w:shd w:val="clear" w:color="auto" w:fill="FFFFFF"/>
-        </w:rPr>
-        <w:t> 2011 Mar 25;406(4):539-45. PMID: </w:t>
+        <w:t>[2]. Kwon OH, Park JL, Kim M, Kim JH et al. Aberrant up-regulation of LAMB3 and LAMC2 by promoter demethylation in gastric cancer. Biochem Biophys Res Commun 2011 Mar 25;406(4):539-45. PMID: </w:t>
       </w:r>
       <w:hyperlink r:id="rId7" w:tooltip="Link to PubMed record" w:history="1">
         <w:r>
@@ -918,29 +722,7 @@
           <w:szCs w:val="18"/>
           <w:shd w:val="clear" w:color="auto" w:fill="FFFFFF"/>
         </w:rPr>
-        <w:t xml:space="preserve">Woo, </w:t>
-      </w:r>
-      <w:proofErr w:type="spellStart"/>
-      <w:r>
-        <w:rPr>
-          <w:rFonts w:ascii="Microsoft Sans Serif" w:hAnsi="Microsoft Sans Serif" w:cs="Microsoft Sans Serif"/>
-          <w:color w:val="222222"/>
-          <w:sz w:val="18"/>
-          <w:szCs w:val="18"/>
-          <w:shd w:val="clear" w:color="auto" w:fill="FFFFFF"/>
-        </w:rPr>
-        <w:t>Hae</w:t>
-      </w:r>
-      <w:proofErr w:type="spellEnd"/>
-      <w:r>
-        <w:rPr>
-          <w:rFonts w:ascii="Microsoft Sans Serif" w:hAnsi="Microsoft Sans Serif" w:cs="Microsoft Sans Serif"/>
-          <w:color w:val="222222"/>
-          <w:sz w:val="18"/>
-          <w:szCs w:val="18"/>
-          <w:shd w:val="clear" w:color="auto" w:fill="FFFFFF"/>
-        </w:rPr>
-        <w:t xml:space="preserve"> Dong, et al. "Genome</w:t>
+        <w:t>Woo, Hae Dong, et al. "Genome</w:t>
       </w:r>
       <w:r>
         <w:rPr>
@@ -1043,51 +825,7 @@
           <w:szCs w:val="18"/>
           <w:shd w:val="clear" w:color="auto" w:fill="FFFFFF"/>
         </w:rPr>
-        <w:t xml:space="preserve">Huang, </w:t>
-      </w:r>
-      <w:proofErr w:type="spellStart"/>
-      <w:r>
-        <w:rPr>
-          <w:rFonts w:ascii="Microsoft Sans Serif" w:hAnsi="Microsoft Sans Serif" w:cs="Microsoft Sans Serif"/>
-          <w:color w:val="222222"/>
-          <w:sz w:val="18"/>
-          <w:szCs w:val="18"/>
-          <w:shd w:val="clear" w:color="auto" w:fill="FFFFFF"/>
-        </w:rPr>
-        <w:t>Kie</w:t>
-      </w:r>
-      <w:proofErr w:type="spellEnd"/>
-      <w:r>
-        <w:rPr>
-          <w:rFonts w:ascii="Microsoft Sans Serif" w:hAnsi="Microsoft Sans Serif" w:cs="Microsoft Sans Serif"/>
-          <w:color w:val="222222"/>
-          <w:sz w:val="18"/>
-          <w:szCs w:val="18"/>
-          <w:shd w:val="clear" w:color="auto" w:fill="FFFFFF"/>
-        </w:rPr>
-        <w:t xml:space="preserve"> </w:t>
-      </w:r>
-      <w:proofErr w:type="spellStart"/>
-      <w:r>
-        <w:rPr>
-          <w:rFonts w:ascii="Microsoft Sans Serif" w:hAnsi="Microsoft Sans Serif" w:cs="Microsoft Sans Serif"/>
-          <w:color w:val="222222"/>
-          <w:sz w:val="18"/>
-          <w:szCs w:val="18"/>
-          <w:shd w:val="clear" w:color="auto" w:fill="FFFFFF"/>
-        </w:rPr>
-        <w:t>Kyon</w:t>
-      </w:r>
-      <w:proofErr w:type="spellEnd"/>
-      <w:r>
-        <w:rPr>
-          <w:rFonts w:ascii="Microsoft Sans Serif" w:hAnsi="Microsoft Sans Serif" w:cs="Microsoft Sans Serif"/>
-          <w:color w:val="222222"/>
-          <w:sz w:val="18"/>
-          <w:szCs w:val="18"/>
-          <w:shd w:val="clear" w:color="auto" w:fill="FFFFFF"/>
-        </w:rPr>
-        <w:t>, et al. "Genomic and epigenomic profiling of high-risk intestinal metaplasia reveals molecular determinants of progression to gastric cancer." Cancer Cell 33.1 (2018): 137-150.</w:t>
+        <w:t>Huang, Kie Kyon, et al. "Genomic and epigenomic profiling of high-risk intestinal metaplasia reveals molecular determinants of progression to gastric cancer." Cancer Cell 33.1 (2018): 137-150.</w:t>
       </w:r>
     </w:p>
     <w:p>
@@ -1180,23 +918,7 @@
           <w:sz w:val="18"/>
           <w:szCs w:val="18"/>
         </w:rPr>
-        <w:t xml:space="preserve"> HumanMethylation27 </w:t>
-      </w:r>
-      <w:proofErr w:type="spellStart"/>
-      <w:r>
-        <w:rPr>
-          <w:sz w:val="18"/>
-          <w:szCs w:val="18"/>
-        </w:rPr>
-        <w:t>BeadChip</w:t>
-      </w:r>
-      <w:proofErr w:type="spellEnd"/>
-      <w:r>
-        <w:rPr>
-          <w:sz w:val="18"/>
-          <w:szCs w:val="18"/>
-        </w:rPr>
-        <w:t xml:space="preserve"> (HumanMethylation27_270596_v.1.2)</w:t>
+        <w:t xml:space="preserve"> HumanMethylation27 BeadChip (HumanMethylation27_270596_v.1.2)</w:t>
       </w:r>
     </w:p>
     <w:p>
@@ -1210,7 +932,6 @@
         <w:snapToGrid w:val="0"/>
         <w:ind w:firstLineChars="0"/>
         <w:rPr>
-          <w:rFonts w:hint="eastAsia"/>
           <w:sz w:val="18"/>
           <w:szCs w:val="18"/>
         </w:rPr>
@@ -1222,7 +943,7 @@
           <w:sz w:val="18"/>
           <w:szCs w:val="18"/>
         </w:rPr>
-        <w:t>GPL</w:t>
+        <w:t>GPL13534</w:t>
       </w:r>
       <w:r>
         <w:rPr>
@@ -1231,15 +952,6 @@
           <w:sz w:val="18"/>
           <w:szCs w:val="18"/>
         </w:rPr>
-        <w:t>13534</w:t>
-      </w:r>
-      <w:r>
-        <w:rPr>
-          <w:b/>
-          <w:bCs/>
-          <w:sz w:val="18"/>
-          <w:szCs w:val="18"/>
-        </w:rPr>
         <w:t xml:space="preserve"> </w:t>
       </w:r>
       <w:r>
@@ -1254,23 +966,22 @@
           <w:sz w:val="18"/>
           <w:szCs w:val="18"/>
         </w:rPr>
-        <w:t xml:space="preserve"> HumanMethylation450 </w:t>
-      </w:r>
-      <w:proofErr w:type="spellStart"/>
-      <w:r>
-        <w:rPr>
-          <w:sz w:val="18"/>
-          <w:szCs w:val="18"/>
-        </w:rPr>
-        <w:t>BeadChip</w:t>
-      </w:r>
-      <w:proofErr w:type="spellEnd"/>
-      <w:r>
-        <w:rPr>
-          <w:sz w:val="18"/>
-          <w:szCs w:val="18"/>
-        </w:rPr>
-        <w:t xml:space="preserve"> (HumanMethylation450_15017482)</w:t>
+        <w:t xml:space="preserve"> HumanMethylation450</w:t>
+      </w:r>
+      <w:r>
+        <w:rPr>
+          <w:rFonts w:hint="eastAsia"/>
+          <w:sz w:val="18"/>
+          <w:szCs w:val="18"/>
+        </w:rPr>
+        <w:t>k</w:t>
+      </w:r>
+      <w:r>
+        <w:rPr>
+          <w:sz w:val="18"/>
+          <w:szCs w:val="18"/>
+        </w:rPr>
+        <w:t xml:space="preserve"> BeadChip (HumanMethylation450_15017482)</w:t>
       </w:r>
     </w:p>
     <w:sectPr>
@@ -2115,8 +1826,8 @@
     <w:basedOn w:val="a0"/>
     <w:rsid w:val="00CC4DC9"/>
   </w:style>
-  <w:style w:type="character" w:customStyle="1" w:styleId="title">
-    <w:name w:val="title"/>
+  <w:style w:type="character" w:customStyle="1" w:styleId="1">
+    <w:name w:val="标题1"/>
     <w:basedOn w:val="a0"/>
     <w:rsid w:val="00CC4DC9"/>
   </w:style>

</xml_diff>